<commit_message>
Adding commit for week-2
</commit_message>
<xml_diff>
--- a/week-2/forke-assignment-2.3.docx
+++ b/week-2/forke-assignment-2.3.docx
@@ -49,8 +49,68 @@
         <w:spacing w:after="0" w:line="240" w:lineRule="auto"/>
       </w:pPr>
       <w:r>
-        <w:t>Solutions Directory</w:t>
-      </w:r>
+        <w:t>Solutions Directories</w:t>
+      </w:r>
+    </w:p>
+    <w:p>
+      <w:pPr>
+        <w:spacing w:after="0" w:line="240" w:lineRule="auto"/>
+      </w:pPr>
+      <w:r>
+        <w:rPr>
+          <w:noProof/>
+        </w:rPr>
+        <w:drawing>
+          <wp:inline distT="0" distB="0" distL="0" distR="0">
+            <wp:extent cx="5944051" cy="3212869"/>
+            <wp:effectExtent l="19050" t="0" r="0" b="0"/>
+            <wp:docPr id="5" name="Picture 1"/>
+            <wp:cNvGraphicFramePr>
+              <a:graphicFrameLocks xmlns:a="http://schemas.openxmlformats.org/drawingml/2006/main" noChangeAspect="1"/>
+            </wp:cNvGraphicFramePr>
+            <a:graphic xmlns:a="http://schemas.openxmlformats.org/drawingml/2006/main">
+              <a:graphicData uri="http://schemas.openxmlformats.org/drawingml/2006/picture">
+                <pic:pic xmlns:pic="http://schemas.openxmlformats.org/drawingml/2006/picture">
+                  <pic:nvPicPr>
+                    <pic:cNvPr id="0" name="Picture 1"/>
+                    <pic:cNvPicPr>
+                      <a:picLocks noChangeAspect="1" noChangeArrowheads="1"/>
+                    </pic:cNvPicPr>
+                  </pic:nvPicPr>
+                  <pic:blipFill>
+                    <a:blip r:embed="rId4" cstate="print"/>
+                    <a:srcRect b="3967"/>
+                    <a:stretch>
+                      <a:fillRect/>
+                    </a:stretch>
+                  </pic:blipFill>
+                  <pic:spPr bwMode="auto">
+                    <a:xfrm>
+                      <a:off x="0" y="0"/>
+                      <a:ext cx="5944051" cy="3212869"/>
+                    </a:xfrm>
+                    <a:prstGeom prst="rect">
+                      <a:avLst/>
+                    </a:prstGeom>
+                    <a:noFill/>
+                    <a:ln w="9525">
+                      <a:noFill/>
+                      <a:miter lim="800000"/>
+                      <a:headEnd/>
+                      <a:tailEnd/>
+                    </a:ln>
+                  </pic:spPr>
+                </pic:pic>
+              </a:graphicData>
+            </a:graphic>
+          </wp:inline>
+        </w:drawing>
+      </w:r>
+    </w:p>
+    <w:p>
+      <w:pPr>
+        <w:spacing w:after="0" w:line="240" w:lineRule="auto"/>
+      </w:pPr>
     </w:p>
     <w:p>
       <w:pPr>
@@ -73,54 +133,6 @@
                 <pic:pic xmlns:pic="http://schemas.openxmlformats.org/drawingml/2006/picture">
                   <pic:nvPicPr>
                     <pic:cNvPr id="0" name="forke-assignment-2.3-solutionsDirectory.jpg"/>
-                    <pic:cNvPicPr/>
-                  </pic:nvPicPr>
-                  <pic:blipFill>
-                    <a:blip r:embed="rId4" cstate="print"/>
-                    <a:stretch>
-                      <a:fillRect/>
-                    </a:stretch>
-                  </pic:blipFill>
-                  <pic:spPr>
-                    <a:xfrm>
-                      <a:off x="0" y="0"/>
-                      <a:ext cx="5943600" cy="2860675"/>
-                    </a:xfrm>
-                    <a:prstGeom prst="rect">
-                      <a:avLst/>
-                    </a:prstGeom>
-                  </pic:spPr>
-                </pic:pic>
-              </a:graphicData>
-            </a:graphic>
-          </wp:inline>
-        </w:drawing>
-      </w:r>
-    </w:p>
-    <w:p/>
-    <w:p>
-      <w:r>
-        <w:t xml:space="preserve">GET Request </w:t>
-      </w:r>
-    </w:p>
-    <w:p>
-      <w:r>
-        <w:rPr>
-          <w:noProof/>
-        </w:rPr>
-        <w:drawing>
-          <wp:inline distT="0" distB="0" distL="0" distR="0">
-            <wp:extent cx="5943600" cy="2860675"/>
-            <wp:effectExtent l="19050" t="0" r="0" b="0"/>
-            <wp:docPr id="1" name="Picture 0" descr="forke-assignment-2.3-404-Error.jpg"/>
-            <wp:cNvGraphicFramePr>
-              <a:graphicFrameLocks xmlns:a="http://schemas.openxmlformats.org/drawingml/2006/main" noChangeAspect="1"/>
-            </wp:cNvGraphicFramePr>
-            <a:graphic xmlns:a="http://schemas.openxmlformats.org/drawingml/2006/main">
-              <a:graphicData uri="http://schemas.openxmlformats.org/drawingml/2006/picture">
-                <pic:pic xmlns:pic="http://schemas.openxmlformats.org/drawingml/2006/picture">
-                  <pic:nvPicPr>
-                    <pic:cNvPr id="0" name="forke-assignment-2.3-404-Error.jpg"/>
                     <pic:cNvPicPr/>
                   </pic:nvPicPr>
                   <pic:blipFill>
@@ -147,10 +159,11 @@
     </w:p>
     <w:p/>
     <w:p/>
+    <w:p/>
     <w:p>
       <w:r>
         <w:lastRenderedPageBreak/>
-        <w:t>POST Request</w:t>
+        <w:t xml:space="preserve">GET Request </w:t>
       </w:r>
     </w:p>
     <w:p>
@@ -162,7 +175,7 @@
           <wp:inline distT="0" distB="0" distL="0" distR="0">
             <wp:extent cx="5943600" cy="2860675"/>
             <wp:effectExtent l="19050" t="0" r="0" b="0"/>
-            <wp:docPr id="2" name="Picture 1" descr="forke-assignment-2.3-curl-POST-Request.jpg"/>
+            <wp:docPr id="1" name="Picture 0" descr="forke-assignment-2.3-404-Error.jpg"/>
             <wp:cNvGraphicFramePr>
               <a:graphicFrameLocks xmlns:a="http://schemas.openxmlformats.org/drawingml/2006/main" noChangeAspect="1"/>
             </wp:cNvGraphicFramePr>
@@ -170,7 +183,7 @@
               <a:graphicData uri="http://schemas.openxmlformats.org/drawingml/2006/picture">
                 <pic:pic xmlns:pic="http://schemas.openxmlformats.org/drawingml/2006/picture">
                   <pic:nvPicPr>
-                    <pic:cNvPr id="0" name="forke-assignment-2.3-curl-POST-Request.jpg"/>
+                    <pic:cNvPr id="0" name="forke-assignment-2.3-404-Error.jpg"/>
                     <pic:cNvPicPr/>
                   </pic:nvPicPr>
                   <pic:blipFill>
@@ -196,8 +209,60 @@
       </w:r>
     </w:p>
     <w:p/>
-    <w:p>
-      <w:r>
+    <w:p/>
+    <w:p>
+      <w:r>
+        <w:t>POST Request</w:t>
+      </w:r>
+    </w:p>
+    <w:p>
+      <w:r>
+        <w:rPr>
+          <w:noProof/>
+        </w:rPr>
+        <w:drawing>
+          <wp:inline distT="0" distB="0" distL="0" distR="0">
+            <wp:extent cx="5943600" cy="2860675"/>
+            <wp:effectExtent l="19050" t="0" r="0" b="0"/>
+            <wp:docPr id="2" name="Picture 1" descr="forke-assignment-2.3-curl-POST-Request.jpg"/>
+            <wp:cNvGraphicFramePr>
+              <a:graphicFrameLocks xmlns:a="http://schemas.openxmlformats.org/drawingml/2006/main" noChangeAspect="1"/>
+            </wp:cNvGraphicFramePr>
+            <a:graphic xmlns:a="http://schemas.openxmlformats.org/drawingml/2006/main">
+              <a:graphicData uri="http://schemas.openxmlformats.org/drawingml/2006/picture">
+                <pic:pic xmlns:pic="http://schemas.openxmlformats.org/drawingml/2006/picture">
+                  <pic:nvPicPr>
+                    <pic:cNvPr id="0" name="forke-assignment-2.3-curl-POST-Request.jpg"/>
+                    <pic:cNvPicPr/>
+                  </pic:nvPicPr>
+                  <pic:blipFill>
+                    <a:blip r:embed="rId7" cstate="print"/>
+                    <a:stretch>
+                      <a:fillRect/>
+                    </a:stretch>
+                  </pic:blipFill>
+                  <pic:spPr>
+                    <a:xfrm>
+                      <a:off x="0" y="0"/>
+                      <a:ext cx="5943600" cy="2860675"/>
+                    </a:xfrm>
+                    <a:prstGeom prst="rect">
+                      <a:avLst/>
+                    </a:prstGeom>
+                  </pic:spPr>
+                </pic:pic>
+              </a:graphicData>
+            </a:graphic>
+          </wp:inline>
+        </w:drawing>
+      </w:r>
+    </w:p>
+    <w:p/>
+    <w:p/>
+    <w:p/>
+    <w:p>
+      <w:r>
+        <w:lastRenderedPageBreak/>
         <w:t>GET Request</w:t>
       </w:r>
     </w:p>
@@ -222,7 +287,7 @@
                     <pic:cNvPicPr/>
                   </pic:nvPicPr>
                   <pic:blipFill>
-                    <a:blip r:embed="rId7" cstate="print"/>
+                    <a:blip r:embed="rId8" cstate="print"/>
                     <a:srcRect b="3636"/>
                     <a:stretch>
                       <a:fillRect/>

</xml_diff>